<commit_message>
1 исправил ошибку зацикливания -                            setInterval(function () { -                                this.view_setup_detali_report_3_1(this.report_panel); -                            }.bind(this), 0);
2. Разрабатываю диаграмму Radial Histogram
</commit_message>
<xml_diff>
--- a/Documents/Формы отчетов/Применить  диаграмму.docx
+++ b/Documents/Формы отчетов/Применить  диаграмму.docx
@@ -9,10 +9,14 @@
           <w:ilvl w:val="0"/>
           <w:numId w:val="1"/>
         </w:numPr>
-      </w:pPr>
-      <w:r>
-        <w:rPr>
-          <w:noProof/>
+        <w:rPr>
+          <w:highlight w:val="green"/>
+        </w:rPr>
+      </w:pPr>
+      <w:r>
+        <w:rPr>
+          <w:noProof/>
+          <w:highlight w:val="green"/>
         </w:rPr>
         <w:drawing>
           <wp:inline distT="0" distB="0" distL="0" distR="0" wp14:anchorId="27750E7C" wp14:editId="72842C08">
@@ -64,17 +68,23 @@
         </w:drawing>
       </w:r>
       <w:r>
-        <w:t xml:space="preserve"> </w:t>
-      </w:r>
-      <w:r>
-        <w:t xml:space="preserve">Применить данную </w:t>
+        <w:rPr>
+          <w:highlight w:val="green"/>
+        </w:rPr>
+        <w:t xml:space="preserve"> Применить данную </w:t>
       </w:r>
       <w:proofErr w:type="gramStart"/>
       <w:r>
+        <w:rPr>
+          <w:highlight w:val="green"/>
+        </w:rPr>
         <w:t>диаграмму  (</w:t>
       </w:r>
       <w:proofErr w:type="gramEnd"/>
       <w:r>
+        <w:rPr>
+          <w:highlight w:val="green"/>
+        </w:rPr>
         <w:t xml:space="preserve"> выстроить грузы по убыванию). С подписью данных и указанием количества вагонов.   </w:t>
       </w:r>
     </w:p>
@@ -145,6 +155,9 @@
         </w:rPr>
       </w:pPr>
       <w:r>
+        <w:rPr>
+          <w:highlight w:val="green"/>
+        </w:rPr>
         <w:t>В диаграмме объединить груз без привязки к сертификатным данным</w:t>
       </w:r>
     </w:p>
@@ -215,10 +228,14 @@
           <w:ilvl w:val="0"/>
           <w:numId w:val="1"/>
         </w:numPr>
-      </w:pPr>
-      <w:r>
-        <w:rPr>
-          <w:noProof/>
+        <w:rPr>
+          <w:highlight w:val="green"/>
+        </w:rPr>
+      </w:pPr>
+      <w:r>
+        <w:rPr>
+          <w:noProof/>
+          <w:highlight w:val="green"/>
         </w:rPr>
         <w:drawing>
           <wp:inline distT="0" distB="0" distL="0" distR="0" wp14:anchorId="06DE059A" wp14:editId="3713F3B8">
@@ -270,6 +287,9 @@
         </w:drawing>
       </w:r>
       <w:r>
+        <w:rPr>
+          <w:highlight w:val="green"/>
+        </w:rPr>
         <w:t xml:space="preserve"> посмотреть какая лучше</w:t>
       </w:r>
     </w:p>
@@ -990,7 +1010,7 @@
       <w:lvlText w:val="%1."/>
       <w:lvlJc w:val="left"/>
       <w:pPr>
-        <w:ind w:left="720" w:hanging="360"/>
+        <w:ind w:left="928" w:hanging="360"/>
       </w:pPr>
       <w:rPr>
         <w:rFonts w:hint="default"/>

</xml_diff>